<commit_message>
finalised figures and added text to all figures
</commit_message>
<xml_diff>
--- a/paper/main_v3.docx
+++ b/paper/main_v3.docx
@@ -3696,21 +3696,7 @@
             <w:rStyle w:val="Hyperlink"/>
             <w:lang w:val="en-US"/>
           </w:rPr>
-          <w:t>https://www.who.int/publications/i/item/WHO-EMP-IAU-2</w:t>
-        </w:r>
-        <w:r>
-          <w:rPr>
-            <w:rStyle w:val="Hyperlink"/>
-            <w:lang w:val="en-US"/>
-          </w:rPr>
-          <w:t>0</w:t>
-        </w:r>
-        <w:r>
-          <w:rPr>
-            <w:rStyle w:val="Hyperlink"/>
-            <w:lang w:val="en-US"/>
-          </w:rPr>
-          <w:t>17.12</w:t>
+          <w:t>https://www.who.int/publications/i/item/WHO-EMP-IAU-2017.12</w:t>
         </w:r>
       </w:hyperlink>
       <w:r>
@@ -3749,13 +3735,13 @@
         <w:rPr>
           <w:i/>
           <w:iCs/>
-          <w:lang w:val="sv-SE"/>
+          <w:lang w:val="en-US"/>
         </w:rPr>
         <w:t>Nat Commun</w:t>
       </w:r>
       <w:r>
         <w:rPr>
-          <w:lang w:val="sv-SE"/>
+          <w:lang w:val="en-US"/>
         </w:rPr>
         <w:t> </w:t>
       </w:r>
@@ -3763,13 +3749,13 @@
         <w:rPr>
           <w:b/>
           <w:bCs/>
-          <w:lang w:val="sv-SE"/>
+          <w:lang w:val="en-US"/>
         </w:rPr>
         <w:t>15</w:t>
       </w:r>
       <w:r>
         <w:rPr>
-          <w:lang w:val="sv-SE"/>
+          <w:lang w:val="en-US"/>
         </w:rPr>
         <w:t>, 7128 (2024).</w:t>
       </w:r>
@@ -3903,15 +3889,7 @@
         <w:t>amples</w:t>
       </w:r>
       <w:r>
-        <w:t xml:space="preserve"> and groups. </w:t>
-      </w:r>
-      <w:proofErr w:type="spellStart"/>
-      <w:r>
-        <w:t>S.a</w:t>
-      </w:r>
-      <w:proofErr w:type="spellEnd"/>
-      <w:r>
-        <w:t xml:space="preserve"> – </w:t>
+        <w:t xml:space="preserve"> and groups. S.a – </w:t>
       </w:r>
       <w:r>
         <w:rPr>
@@ -3921,15 +3899,7 @@
         <w:t>Staphylococcus aureus</w:t>
       </w:r>
       <w:r>
-        <w:t xml:space="preserve">, </w:t>
-      </w:r>
-      <w:proofErr w:type="spellStart"/>
-      <w:r>
-        <w:t>P.a</w:t>
-      </w:r>
-      <w:proofErr w:type="spellEnd"/>
-      <w:r>
-        <w:t xml:space="preserve"> – </w:t>
+        <w:t xml:space="preserve">, P.a – </w:t>
       </w:r>
       <w:r>
         <w:rPr>
@@ -3949,23 +3919,7 @@
         <w:t>a</w:t>
       </w:r>
       <w:r>
-        <w:t xml:space="preserve"> Venn diagram showing the distribution of unique peptides between the three sample groups </w:t>
-      </w:r>
-      <w:proofErr w:type="spellStart"/>
-      <w:r>
-        <w:t>S.a</w:t>
-      </w:r>
-      <w:proofErr w:type="spellEnd"/>
-      <w:r>
-        <w:t xml:space="preserve">, </w:t>
-      </w:r>
-      <w:proofErr w:type="spellStart"/>
-      <w:r>
-        <w:t>P.a</w:t>
-      </w:r>
-      <w:proofErr w:type="spellEnd"/>
-      <w:r>
-        <w:t xml:space="preserve"> and Ctrl. </w:t>
+        <w:t xml:space="preserve"> Venn diagram showing the distribution of unique peptides between the three sample groups S.a, P.a and Ctrl. </w:t>
       </w:r>
       <w:r>
         <w:rPr>
@@ -3994,7 +3948,13 @@
         <w:t>2</w:t>
       </w:r>
       <w:r>
-        <w:t xml:space="preserve">-transformed and summarized based on number of amino acids, sample group and day. This sum was then divided by the sum of all transformed intensities within that group to generate the relative intensity of peptides for each peptide length for each sample group. </w:t>
+        <w:t>-transformed and summarized based on number of amino acids, sample group and day. This sum was then divided by the sum of all transformed intensities within that group</w:t>
+      </w:r>
+      <w:r>
+        <w:t xml:space="preserve"> and day</w:t>
+      </w:r>
+      <w:r>
+        <w:t xml:space="preserve"> to generate the relative intensity of peptides for each peptide length. </w:t>
       </w:r>
       <w:r>
         <w:rPr>
@@ -4016,74 +3976,204 @@
         <w:t>2</w:t>
       </w:r>
       <w:r>
-        <w:t>-transformed intensity for every peptide in</w:t>
+        <w:t>-transformed intensit</w:t>
+      </w:r>
+      <w:r>
+        <w:t>ies</w:t>
+      </w:r>
+      <w:r>
+        <w:t xml:space="preserve"> </w:t>
+      </w:r>
+      <w:r>
+        <w:t>of all</w:t>
+      </w:r>
+      <w:r>
+        <w:t xml:space="preserve"> peptide</w:t>
+      </w:r>
+      <w:r>
+        <w:t>s</w:t>
+      </w:r>
+      <w:r>
+        <w:t xml:space="preserve"> in</w:t>
       </w:r>
       <w:r>
         <w:t xml:space="preserve"> each sample</w:t>
       </w:r>
       <w:r>
-        <w:t xml:space="preserve">. </w:t>
+        <w:t>.</w:t>
       </w:r>
     </w:p>
     <w:p/>
     <w:p>
-      <w:pPr>
+      <w:r>
+        <w:t>Figure 3. Characterization and comparison with blinded samples.</w:t>
+      </w:r>
+      <w:r>
+        <w:t xml:space="preserve"> </w:t>
+      </w:r>
+      <w:r>
+        <w:t xml:space="preserve">S.a – </w:t>
+      </w:r>
+      <w:r>
+        <w:rPr>
+          <w:i/>
+          <w:iCs/>
+        </w:rPr>
+        <w:t>Staphylococcus aureus</w:t>
+      </w:r>
+      <w:r>
+        <w:t xml:space="preserve">, P.a – </w:t>
+      </w:r>
+      <w:r>
+        <w:rPr>
+          <w:i/>
+          <w:iCs/>
+        </w:rPr>
+        <w:t>Pseudomonas aeruginosa</w:t>
+      </w:r>
+      <w:r>
+        <w:t>, Ctrl – Control.</w:t>
+      </w:r>
+      <w:r>
+        <w:t xml:space="preserve"> </w:t>
+      </w:r>
+      <w:r>
         <w:rPr>
           <w:b/>
           <w:bCs/>
         </w:rPr>
-      </w:pPr>
-      <w:r>
-        <w:t>Figure 3. Characterization and comparison with blinded samples.</w:t>
-      </w:r>
-      <w:r>
-        <w:t xml:space="preserve"> </w:t>
-      </w:r>
-      <w:proofErr w:type="spellStart"/>
-      <w:r>
-        <w:t>S.a</w:t>
-      </w:r>
-      <w:proofErr w:type="spellEnd"/>
-      <w:r>
-        <w:t xml:space="preserve"> – </w:t>
-      </w:r>
-      <w:r>
-        <w:rPr>
-          <w:i/>
-          <w:iCs/>
-        </w:rPr>
-        <w:t>Staphylococcus aureus</w:t>
-      </w:r>
-      <w:r>
-        <w:t xml:space="preserve">, </w:t>
-      </w:r>
-      <w:proofErr w:type="spellStart"/>
-      <w:r>
-        <w:t>P.a</w:t>
-      </w:r>
-      <w:proofErr w:type="spellEnd"/>
-      <w:r>
-        <w:t xml:space="preserve"> – </w:t>
-      </w:r>
-      <w:r>
-        <w:rPr>
-          <w:i/>
-          <w:iCs/>
-        </w:rPr>
-        <w:t>Pseudomonas aeruginosa</w:t>
-      </w:r>
-      <w:r>
-        <w:t>, Ctrl – Control.</w:t>
-      </w:r>
-      <w:r>
-        <w:t xml:space="preserve"> </w:t>
+        <w:t>a</w:t>
+      </w:r>
+      <w:r>
+        <w:t>,</w:t>
       </w:r>
       <w:r>
         <w:rPr>
           <w:b/>
           <w:bCs/>
         </w:rPr>
-        <w:t>a</w:t>
+        <w:t xml:space="preserve"> b</w:t>
+      </w:r>
+      <w:r>
+        <w:t>,</w:t>
+      </w:r>
+      <w:r>
+        <w:rPr>
+          <w:b/>
+          <w:bCs/>
+        </w:rPr>
+        <w:t xml:space="preserve"> c </w:t>
+      </w:r>
+      <w:r>
+        <w:t xml:space="preserve">Venn diagram showing unique peptides observed in sample groups </w:t>
+      </w:r>
+      <w:r>
+        <w:rPr>
+          <w:b/>
+          <w:bCs/>
+        </w:rPr>
+        <w:t xml:space="preserve">a </w:t>
+      </w:r>
+      <w:r>
+        <w:t xml:space="preserve">Ctrl, </w:t>
+      </w:r>
+      <w:r>
+        <w:rPr>
+          <w:b/>
+          <w:bCs/>
+        </w:rPr>
+        <w:t xml:space="preserve">b </w:t>
+      </w:r>
+      <w:r>
+        <w:t xml:space="preserve">S.a </w:t>
+      </w:r>
+      <w:r>
+        <w:t>and</w:t>
+      </w:r>
+      <w:r>
+        <w:t xml:space="preserve"> </w:t>
+      </w:r>
+      <w:r>
+        <w:rPr>
+          <w:b/>
+          <w:bCs/>
+        </w:rPr>
+        <w:t xml:space="preserve">c </w:t>
+      </w:r>
+      <w:r>
+        <w:t xml:space="preserve">P.a, compared to the same groups during the blinded rerun. </w:t>
+      </w:r>
+      <w:r>
+        <w:rPr>
+          <w:b/>
+          <w:bCs/>
+        </w:rPr>
+        <w:t xml:space="preserve">d </w:t>
+      </w:r>
+      <w:r>
+        <w:t>Venn diagram comparing the</w:t>
+      </w:r>
+      <w:r>
+        <w:t xml:space="preserve"> number of unique peptides in the blinded samples from the groups Ctrl, S.a </w:t>
+      </w:r>
+      <w:r>
+        <w:t>and</w:t>
+      </w:r>
+      <w:r>
+        <w:t xml:space="preserve"> P.a.</w:t>
+      </w:r>
+      <w:r>
+        <w:t xml:space="preserve"> </w:t>
+      </w:r>
+      <w:r>
+        <w:rPr>
+          <w:b/>
+          <w:bCs/>
+        </w:rPr>
+        <w:t xml:space="preserve">e </w:t>
+      </w:r>
+      <w:r>
+        <w:t>The</w:t>
+      </w:r>
+      <w:r>
+        <w:t xml:space="preserve"> relative log</w:t>
+      </w:r>
+      <w:r>
+        <w:rPr>
+          <w:vertAlign w:val="subscript"/>
+        </w:rPr>
+        <w:t>2</w:t>
+      </w:r>
+      <w:r>
+        <w:t>-transformed intensities of</w:t>
+      </w:r>
+      <w:r>
+        <w:t xml:space="preserve"> groups Ctrl, S.a and P.a on day 1 was compared to their respective blinded samples</w:t>
+      </w:r>
+      <w:r>
+        <w:t xml:space="preserve">’. </w:t>
+      </w:r>
+      <w:r>
+        <w:rPr>
+          <w:b/>
+          <w:bCs/>
+        </w:rPr>
+        <w:t xml:space="preserve">f </w:t>
+      </w:r>
+      <w:r>
+        <w:t>Uniform Manifold Approximation and Projection dimensionality reduction based on the log</w:t>
+      </w:r>
+      <w:r>
+        <w:rPr>
+          <w:vertAlign w:val="subscript"/>
+        </w:rPr>
+        <w:t>2</w:t>
+      </w:r>
+      <w:r>
+        <w:t>-transformed intensities of all peptides in each sample</w:t>
+      </w:r>
+      <w:r>
+        <w:t xml:space="preserve"> with blinded rerun samples added.</w:t>
       </w:r>
     </w:p>
     <w:p/>
@@ -5449,7 +5539,7 @@
       <w:r>
         <w:t xml:space="preserve">). Should a subject specific repository not be available for your field or data-type, or should the repository of your choice not permit confidential peer-review, please use a  </w:t>
       </w:r>
-      <w:hyperlink r:id="rId11" w:history="1">
+      <w:hyperlink r:id="rId11" w:anchor="general" w:history="1">
         <w:r>
           <w:rPr>
             <w:rStyle w:val="Hyperlink"/>
@@ -6804,6 +6894,7 @@
   <w:style w:type="character" w:default="1" w:styleId="DefaultParagraphFont">
     <w:name w:val="Default Paragraph Font"/>
     <w:uiPriority w:val="1"/>
+    <w:semiHidden/>
     <w:unhideWhenUsed/>
   </w:style>
   <w:style w:type="table" w:default="1" w:styleId="TableNormal">

</xml_diff>